<commit_message>
moved figures to separated files for Plos 1 submission
</commit_message>
<xml_diff>
--- a/plos_one/Cover_letter.docx
+++ b/plos_one/Cover_letter.docx
@@ -180,12 +180,32 @@
         <w:rPr>
           <w:i/>
         </w:rPr>
-        <w:t xml:space="preserve"> bank </w:t>
-      </w:r>
+        <w:t xml:space="preserve"> Union (</w:t>
+      </w:r>
+      <w:proofErr w:type="gramStart"/>
       <w:r>
         <w:rPr>
           <w:i/>
         </w:rPr>
+        <w:t xml:space="preserve">Hungarian) </w:t>
+      </w:r>
+      <w:r>
+        <w:rPr>
+          <w:i/>
+        </w:rPr>
+        <w:t xml:space="preserve"> bank</w:t>
+      </w:r>
+      <w:proofErr w:type="gramEnd"/>
+      <w:r>
+        <w:rPr>
+          <w:i/>
+        </w:rPr>
+        <w:t xml:space="preserve"> </w:t>
+      </w:r>
+      <w:r>
+        <w:rPr>
+          <w:i/>
+        </w:rPr>
         <w:t>card.</w:t>
       </w:r>
     </w:p>
@@ -193,6 +213,8 @@
       <w:pPr>
         <w:jc w:val="both"/>
       </w:pPr>
+      <w:bookmarkStart w:id="1" w:name="_GoBack"/>
+      <w:bookmarkEnd w:id="1"/>
       <w:r>
         <w:t>We present our study on controlling false discovery rates</w:t>
       </w:r>
@@ -481,10 +503,7 @@
         <w:jc w:val="both"/>
       </w:pPr>
       <w:r>
-        <w:t>Musa Aydin</w:t>
-      </w:r>
-      <w:r>
-        <w:t xml:space="preserve">, Turkey, </w:t>
+        <w:t xml:space="preserve">Musa Aydin, Turkey, </w:t>
       </w:r>
       <w:hyperlink r:id="rId5" w:tgtFrame="_blank" w:history="1">
         <w:r>
@@ -625,8 +644,6 @@
       <w:r>
         <w:t xml:space="preserve"> would suffice. </w:t>
       </w:r>
-      <w:bookmarkStart w:id="1" w:name="_GoBack"/>
-      <w:bookmarkEnd w:id="1"/>
     </w:p>
     <w:p>
       <w:pPr>

</xml_diff>